<commit_message>
Spelling error fix in the report and notebook + Name add
</commit_message>
<xml_diff>
--- a/Report/FinalReport.docx
+++ b/Report/FinalReport.docx
@@ -172,23 +172,29 @@
           <w:lang w:val="en-US"/>
         </w:rPr>
       </w:pPr>
-      <w:proofErr w:type="spellStart"/>
-      <w:r>
-        <w:rPr>
-          <w:sz w:val="48"/>
-          <w:szCs w:val="48"/>
-          <w:lang w:val="en-US"/>
-        </w:rPr>
-        <w:t>Suleh</w:t>
-      </w:r>
-      <w:proofErr w:type="spellEnd"/>
-      <w:r>
-        <w:rPr>
-          <w:sz w:val="48"/>
-          <w:szCs w:val="48"/>
-          <w:lang w:val="en-US"/>
-        </w:rPr>
-        <w:t xml:space="preserve"> Lee</w:t>
+      <w:r>
+        <w:rPr>
+          <w:sz w:val="48"/>
+          <w:szCs w:val="48"/>
+          <w:lang w:val="en-US"/>
+        </w:rPr>
+        <w:t>S</w:t>
+      </w:r>
+      <w:r>
+        <w:rPr>
+          <w:sz w:val="48"/>
+          <w:szCs w:val="48"/>
+          <w:lang w:val="en-US"/>
+        </w:rPr>
+        <w:t>eula</w:t>
+      </w:r>
+      <w:r>
+        <w:rPr>
+          <w:sz w:val="48"/>
+          <w:szCs w:val="48"/>
+          <w:lang w:val="en-US"/>
+        </w:rPr>
+        <w:t>h Lee</w:t>
       </w:r>
       <w:r>
         <w:rPr>
@@ -574,27 +580,42 @@
     </w:p>
     <w:p>
       <w:pPr>
-        <w:rPr>
-          <w:sz w:val="48"/>
-          <w:szCs w:val="48"/>
-          <w:lang w:val="en-US"/>
-        </w:rPr>
-      </w:pPr>
-    </w:p>
-    <w:p>
-      <w:pPr>
-        <w:rPr>
-          <w:sz w:val="48"/>
-          <w:szCs w:val="48"/>
-          <w:lang w:val="en-US"/>
-        </w:rPr>
-      </w:pPr>
-      <w:r>
-        <w:rPr>
-          <w:sz w:val="48"/>
-          <w:szCs w:val="48"/>
-          <w:lang w:val="en-US"/>
-        </w:rPr>
+        <w:ind w:firstLine="720"/>
+        <w:rPr>
+          <w:rStyle w:val="normaltextrun"/>
+          <w:b/>
+          <w:bCs/>
+          <w:color w:val="000000"/>
+          <w:sz w:val="24"/>
+          <w:szCs w:val="24"/>
+          <w:shd w:val="clear" w:color="auto" w:fill="FFFFFF"/>
+        </w:rPr>
+      </w:pPr>
+    </w:p>
+    <w:p>
+      <w:pPr>
+        <w:rPr>
+          <w:sz w:val="48"/>
+          <w:szCs w:val="48"/>
+          <w:lang w:val="en-US"/>
+        </w:rPr>
+      </w:pPr>
+    </w:p>
+    <w:p>
+      <w:pPr>
+        <w:rPr>
+          <w:sz w:val="48"/>
+          <w:szCs w:val="48"/>
+          <w:lang w:val="en-US"/>
+        </w:rPr>
+      </w:pPr>
+      <w:r>
+        <w:rPr>
+          <w:sz w:val="48"/>
+          <w:szCs w:val="48"/>
+          <w:lang w:val="en-US"/>
+        </w:rPr>
+        <w:lastRenderedPageBreak/>
         <w:t>Framing the Problem:</w:t>
       </w:r>
     </w:p>
@@ -612,7 +633,6 @@
           <w:szCs w:val="24"/>
           <w:lang w:val="en-US"/>
         </w:rPr>
-        <w:lastRenderedPageBreak/>
         <w:t>The analysis aims to address the following questions:</w:t>
       </w:r>
     </w:p>
@@ -1096,7 +1116,33 @@
           <w:szCs w:val="24"/>
           <w:lang w:val="en-US"/>
         </w:rPr>
-        <w:t>Checking co relation of all the features</w:t>
+        <w:t xml:space="preserve">Checking </w:t>
+      </w:r>
+      <w:r>
+        <w:rPr>
+          <w:sz w:val="24"/>
+          <w:szCs w:val="24"/>
+          <w:lang w:val="en-US"/>
+        </w:rPr>
+        <w:t xml:space="preserve">the </w:t>
+      </w:r>
+      <w:proofErr w:type="spellStart"/>
+      <w:r>
+        <w:rPr>
+          <w:sz w:val="24"/>
+          <w:szCs w:val="24"/>
+          <w:lang w:val="en-US"/>
+        </w:rPr>
+        <w:t>corelation</w:t>
+      </w:r>
+      <w:proofErr w:type="spellEnd"/>
+      <w:r>
+        <w:rPr>
+          <w:sz w:val="24"/>
+          <w:szCs w:val="24"/>
+          <w:lang w:val="en-US"/>
+        </w:rPr>
+        <w:t xml:space="preserve"> of all the features</w:t>
       </w:r>
     </w:p>
     <w:p>
@@ -1645,7 +1691,15 @@
           <w:szCs w:val="24"/>
           <w:lang w:val="en-US"/>
         </w:rPr>
-        <w:t xml:space="preserve">predicting </w:t>
+        <w:t>to predict</w:t>
+      </w:r>
+      <w:r>
+        <w:rPr>
+          <w:sz w:val="24"/>
+          <w:szCs w:val="24"/>
+          <w:lang w:val="en-US"/>
+        </w:rPr>
+        <w:t xml:space="preserve"> </w:t>
       </w:r>
       <w:r>
         <w:rPr>
@@ -1697,6 +1751,14 @@
           <w:szCs w:val="24"/>
           <w:lang w:val="en-US"/>
         </w:rPr>
+        <w:t>,</w:t>
+      </w:r>
+      <w:r>
+        <w:rPr>
+          <w:sz w:val="24"/>
+          <w:szCs w:val="24"/>
+          <w:lang w:val="en-US"/>
+        </w:rPr>
         <w:t xml:space="preserve"> and Gradient Boosting are potential models due to their effectiveness in binary classification tasks and suitability for medical diagnostics.</w:t>
       </w:r>
       <w:r>
@@ -1705,7 +1767,23 @@
           <w:szCs w:val="24"/>
           <w:lang w:val="en-US"/>
         </w:rPr>
-        <w:t xml:space="preserve"> Accuracy of different classification models is compared in this project.</w:t>
+        <w:t xml:space="preserve"> </w:t>
+      </w:r>
+      <w:r>
+        <w:rPr>
+          <w:sz w:val="24"/>
+          <w:szCs w:val="24"/>
+          <w:lang w:val="en-US"/>
+        </w:rPr>
+        <w:t>The accuracy</w:t>
+      </w:r>
+      <w:r>
+        <w:rPr>
+          <w:sz w:val="24"/>
+          <w:szCs w:val="24"/>
+          <w:lang w:val="en-US"/>
+        </w:rPr>
+        <w:t xml:space="preserve"> of different classification models is compared in this project.</w:t>
       </w:r>
     </w:p>
     <w:p>
@@ -2328,7 +2406,7 @@
           <w:lang w:val="en-US"/>
         </w:rPr>
         <w:drawing>
-          <wp:anchor distT="0" distB="0" distL="114300" distR="114300" simplePos="0" relativeHeight="251667456" behindDoc="0" locked="0" layoutInCell="1" allowOverlap="1" wp14:anchorId="48991DB7" wp14:editId="7563A574">
+          <wp:anchor distT="0" distB="0" distL="114300" distR="114300" simplePos="0" relativeHeight="251667456" behindDoc="0" locked="0" layoutInCell="1" allowOverlap="1" wp14:anchorId="48991DB7" wp14:editId="70DFC3D7">
             <wp:simplePos x="0" y="0"/>
             <wp:positionH relativeFrom="margin">
               <wp:posOffset>7952</wp:posOffset>

</xml_diff>